<commit_message>
Revise Chapter 8: apply language example formatting, update homework
- Convert all language examples from <em> to <foreign> across body text
  (sections 8.1-8.7) and homework (213 instances in HTML output)
- Fix homework formatting: exercise numbering to <em>Exercise N.</em>,
  section labels to <paragraphs><title> blocks, remove Part N: prefixes
- Apply <foreign> with <q> for inline mentions, bare for lists/tables
- Convert ungrammatical examples to <foreign><delete> markup
- Convert &quot; language mentions to <q><foreign> where appropriate
- Generate Chapter 08 Homework.docx, Answer Key.docx, Overhead.docx
- Create scripts/generate_ch08_answer_key.py with full answer key

Co-Authored-By: Claude Opus 4.6 <noreply@anthropic.com>
</commit_message>
<xml_diff>
--- a/Homework/Chapter 08 Answer Key.docx
+++ b/Homework/Chapter 08 Answer Key.docx
@@ -4,616 +4,1263 @@
   <w:body>
     <w:p>
       <w:pPr>
-        <w:pStyle w:val="Title"/>
+        <w:pStyle w:val="Heading1"/>
+        <w:spacing w:before="0" w:after="120"/>
       </w:pPr>
       <w:r>
-        <w:t>ANSWER KEY</w:t>
+        <w:rPr>
+          <w:sz w:val="32"/>
+        </w:rPr>
+        <w:t>Chapter 8: Basic Sentence Elements and Sentence Patterns</w:t>
       </w:r>
     </w:p>
-    <w:p/>
     <w:p>
       <w:pPr>
-        <w:spacing w:before="240"/>
+        <w:pStyle w:val="Heading2"/>
+        <w:spacing w:before="0" w:after="240"/>
+      </w:pPr>
+      <w:r>
+        <w:rPr>
+          <w:sz w:val="28"/>
+        </w:rPr>
+        <w:t>Answer Key</w:t>
+      </w:r>
+    </w:p>
+    <w:p>
+      <w:pPr>
+        <w:pStyle w:val="Heading3"/>
+      </w:pPr>
+      <w:r>
+        <w:rPr>
+          <w:sz w:val="24"/>
+        </w:rPr>
+        <w:t>Part 1: Sentence Element Identification</w:t>
+      </w:r>
+    </w:p>
+    <w:p>
+      <w:pPr>
+        <w:spacing w:before="120" w:after="60"/>
       </w:pPr>
       <w:r>
         <w:rPr>
           <w:b/>
+          <w:sz w:val="24"/>
         </w:rPr>
-        <w:t>1. The ambitious young researcher from the university laboratory discovered a remarkable solution.</w:t>
+        <w:t xml:space="preserve">Exercise 1. </w:t>
       </w:r>
-    </w:p>
-    <w:p>
       <w:r>
-        <w:t>Subject NP: The ambitious young researcher from the university laboratory</w:t>
-      </w:r>
-    </w:p>
-    <w:p>
-      <w:r>
-        <w:t>Predicate: discovered a remarkable solution</w:t>
-      </w:r>
-    </w:p>
-    <w:p>
-      <w:r>
-        <w:t>Main verb: discovered</w:t>
-      </w:r>
-    </w:p>
-    <w:p>
-      <w:r>
-        <w:t>Direct object: a remarkable solution</w:t>
+        <w:rPr>
+          <w:i/>
+          <w:sz w:val="24"/>
+        </w:rPr>
+        <w:t>The ambitious young researcher from the university laboratory discovered a remarkable solution.</w:t>
       </w:r>
     </w:p>
     <w:p>
       <w:pPr>
-        <w:spacing w:before="240"/>
+        <w:ind w:left="504"/>
+        <w:spacing w:before="0" w:after="40"/>
       </w:pPr>
       <w:r>
         <w:rPr>
           <w:b/>
+          <w:sz w:val="24"/>
         </w:rPr>
-        <w:t>2. Complements in each sentence:</w:t>
+        <w:t xml:space="preserve">Subject NP: </w:t>
       </w:r>
-    </w:p>
-    <w:p>
       <w:r>
-        <w:t>a) The committee awarded the outstanding student a prestigious scholarship.</w:t>
+        <w:rPr>
+          <w:i/>
+          <w:sz w:val="24"/>
+        </w:rPr>
+        <w:t>The ambitious young researcher from the university laboratory</w:t>
       </w:r>
     </w:p>
     <w:p>
       <w:pPr>
-        <w:pStyle w:val="ListBullet"/>
+        <w:ind w:left="504"/>
+        <w:spacing w:before="0" w:after="40"/>
       </w:pPr>
       <w:r>
-        <w:t>Indirect object (IO): the outstanding student</w:t>
+        <w:rPr>
+          <w:b/>
+          <w:sz w:val="24"/>
+        </w:rPr>
+        <w:t xml:space="preserve">Predicate: </w:t>
+      </w:r>
+      <w:r>
+        <w:rPr>
+          <w:i/>
+          <w:sz w:val="24"/>
+        </w:rPr>
+        <w:t>discovered a remarkable solution</w:t>
       </w:r>
     </w:p>
     <w:p>
       <w:pPr>
-        <w:pStyle w:val="ListBullet"/>
+        <w:ind w:left="504"/>
+        <w:spacing w:before="0" w:after="40"/>
       </w:pPr>
       <w:r>
-        <w:t>Direct object (DO): a prestigious scholarship</w:t>
+        <w:rPr>
+          <w:b/>
+          <w:sz w:val="24"/>
+        </w:rPr>
+        <w:t xml:space="preserve">Main verb: </w:t>
       </w:r>
-    </w:p>
-    <w:p>
       <w:r>
-        <w:t>b) The homemade soup tasted absolutely delicious.</w:t>
+        <w:rPr>
+          <w:i/>
+          <w:sz w:val="24"/>
+        </w:rPr>
+        <w:t>discovered</w:t>
       </w:r>
     </w:p>
     <w:p>
       <w:pPr>
-        <w:pStyle w:val="ListBullet"/>
+        <w:ind w:left="504"/>
+        <w:spacing w:before="0" w:after="40"/>
       </w:pPr>
       <w:r>
-        <w:t>Subject complement (SC): absolutely delicious (adjective phrase describing the subject "soup")</w:t>
+        <w:rPr>
+          <w:b/>
+          <w:sz w:val="24"/>
+        </w:rPr>
+        <w:t xml:space="preserve">Direct object: </w:t>
       </w:r>
-    </w:p>
-    <w:p>
       <w:r>
-        <w:t>c) The judges declared the young contestant the winner.</w:t>
+        <w:rPr>
+          <w:i/>
+          <w:sz w:val="24"/>
+        </w:rPr>
+        <w:t>a remarkable solution</w:t>
       </w:r>
     </w:p>
     <w:p>
       <w:pPr>
-        <w:pStyle w:val="ListBullet"/>
+        <w:spacing w:before="120" w:after="60"/>
       </w:pPr>
       <w:r>
-        <w:t>Direct object (DO): the young contestant</w:t>
+        <w:rPr>
+          <w:b/>
+          <w:sz w:val="24"/>
+        </w:rPr>
+        <w:t xml:space="preserve">Exercise 2. </w:t>
       </w:r>
     </w:p>
     <w:p>
       <w:pPr>
-        <w:pStyle w:val="ListBullet"/>
+        <w:ind w:left="504"/>
+        <w:spacing w:before="60" w:after="40"/>
       </w:pPr>
       <w:r>
-        <w:t>Object complement (OC): the winner (identifies the DO—the contestant = the winner)</w:t>
+        <w:rPr>
+          <w:b/>
+          <w:sz w:val="24"/>
+        </w:rPr>
+        <w:t xml:space="preserve">a) </w:t>
+      </w:r>
+      <w:r>
+        <w:rPr>
+          <w:i/>
+          <w:sz w:val="24"/>
+        </w:rPr>
+        <w:t>The committee awarded the outstanding student a prestigious scholarship.</w:t>
       </w:r>
     </w:p>
     <w:p>
       <w:pPr>
-        <w:spacing w:before="240"/>
+        <w:ind w:left="1008"/>
+        <w:spacing w:before="0" w:after="40"/>
       </w:pPr>
       <w:r>
         <w:rPr>
           <w:b/>
+          <w:sz w:val="24"/>
         </w:rPr>
-        <w:t>3. Argument or adverbial:</w:t>
+        <w:t xml:space="preserve">IO: </w:t>
+      </w:r>
+      <w:r>
+        <w:rPr>
+          <w:i/>
+          <w:sz w:val="24"/>
+        </w:rPr>
+        <w:t>the outstanding student</w:t>
       </w:r>
     </w:p>
     <w:p>
+      <w:pPr>
+        <w:ind w:left="1008"/>
+        <w:spacing w:before="0" w:after="40"/>
+      </w:pPr>
       <w:r>
-        <w:t>a) She placed the documents on the desk.</w:t>
+        <w:rPr>
+          <w:b/>
+          <w:sz w:val="24"/>
+        </w:rPr>
+        <w:t xml:space="preserve">DO: </w:t>
+      </w:r>
+      <w:r>
+        <w:rPr>
+          <w:i/>
+          <w:sz w:val="24"/>
+        </w:rPr>
+        <w:t>a prestigious scholarship</w:t>
       </w:r>
     </w:p>
     <w:p>
+      <w:pPr>
+        <w:ind w:left="504"/>
+        <w:spacing w:before="60" w:after="40"/>
+      </w:pPr>
       <w:r>
-        <w:t>Argument — required by the verb "place." You cannot say ~~She placed the documents.~~ The verb "place" requires both a direct object (what) and a location (where).</w:t>
+        <w:rPr>
+          <w:b/>
+          <w:sz w:val="24"/>
+        </w:rPr>
+        <w:t xml:space="preserve">b) </w:t>
+      </w:r>
+      <w:r>
+        <w:rPr>
+          <w:i/>
+          <w:sz w:val="24"/>
+        </w:rPr>
+        <w:t>The homemade soup tasted absolutely delicious.</w:t>
       </w:r>
     </w:p>
     <w:p>
+      <w:pPr>
+        <w:ind w:left="1008"/>
+        <w:spacing w:before="0" w:after="40"/>
+      </w:pPr>
       <w:r>
-        <w:t>b) She found the documents on the desk.</w:t>
+        <w:rPr>
+          <w:b/>
+          <w:sz w:val="24"/>
+        </w:rPr>
+        <w:t xml:space="preserve">SC: </w:t>
+      </w:r>
+      <w:r>
+        <w:rPr>
+          <w:i/>
+          <w:sz w:val="24"/>
+        </w:rPr>
+        <w:t>absolutely delicious (AdjP)</w:t>
       </w:r>
     </w:p>
     <w:p>
+      <w:pPr>
+        <w:ind w:left="504"/>
+        <w:spacing w:before="60" w:after="40"/>
+      </w:pPr>
       <w:r>
-        <w:t>Adverbial — optional. The sentence "She found the documents" is grammatically complete. "On the desk" provides additional information about where.</w:t>
+        <w:rPr>
+          <w:b/>
+          <w:sz w:val="24"/>
+        </w:rPr>
+        <w:t xml:space="preserve">c) </w:t>
+      </w:r>
+      <w:r>
+        <w:rPr>
+          <w:i/>
+          <w:sz w:val="24"/>
+        </w:rPr>
+        <w:t>The judges declared the young contestant the winner.</w:t>
       </w:r>
     </w:p>
     <w:p>
+      <w:pPr>
+        <w:ind w:left="1008"/>
+        <w:spacing w:before="0" w:after="40"/>
+      </w:pPr>
       <w:r>
-        <w:t>c) The professor is extremely knowledgeable about linguistics.</w:t>
+        <w:rPr>
+          <w:b/>
+          <w:sz w:val="24"/>
+        </w:rPr>
+        <w:t xml:space="preserve">DO: </w:t>
+      </w:r>
+      <w:r>
+        <w:rPr>
+          <w:i/>
+          <w:sz w:val="24"/>
+        </w:rPr>
+        <w:t>the young contestant</w:t>
       </w:r>
     </w:p>
     <w:p>
+      <w:pPr>
+        <w:ind w:left="1008"/>
+        <w:spacing w:before="0" w:after="40"/>
+      </w:pPr>
       <w:r>
-        <w:t>Argument — the subject complement is required after the verb "is." Without it (~~The professor is.~~), the sentence is incomplete.</w:t>
+        <w:rPr>
+          <w:b/>
+          <w:sz w:val="24"/>
+        </w:rPr>
+        <w:t xml:space="preserve">OC: </w:t>
+      </w:r>
+      <w:r>
+        <w:rPr>
+          <w:i/>
+          <w:sz w:val="24"/>
+        </w:rPr>
+        <w:t>the winner (NP)</w:t>
       </w:r>
     </w:p>
     <w:p>
+      <w:pPr>
+        <w:spacing w:before="120" w:after="60"/>
+      </w:pPr>
       <w:r>
-        <w:t>d) The professor lectured extremely knowledgeably about linguistics.</w:t>
+        <w:rPr>
+          <w:b/>
+          <w:sz w:val="24"/>
+        </w:rPr>
+        <w:t xml:space="preserve">Exercise 3. </w:t>
       </w:r>
     </w:p>
     <w:p>
+      <w:pPr>
+        <w:ind w:left="504"/>
+        <w:spacing w:before="60" w:after="40"/>
+      </w:pPr>
       <w:r>
-        <w:t>Adverbial — optional modifiers. "The professor lectured" is a complete sentence. "Extremely knowledgeably" and "about linguistics" provide additional information but are not required.</w:t>
+        <w:rPr>
+          <w:b/>
+          <w:sz w:val="24"/>
+        </w:rPr>
+        <w:t xml:space="preserve">a) </w:t>
+      </w:r>
+      <w:r>
+        <w:rPr>
+          <w:i/>
+          <w:sz w:val="24"/>
+        </w:rPr>
+        <w:t>She placed the documents on the desk.</w:t>
       </w:r>
     </w:p>
-    <w:p/>
-    <w:p/>
     <w:p>
       <w:pPr>
-        <w:pStyle w:val="Heading1"/>
+        <w:ind w:left="1008"/>
+        <w:spacing w:before="0" w:after="40"/>
       </w:pPr>
       <w:r>
+        <w:rPr>
+          <w:sz w:val="24"/>
+        </w:rPr>
+        <w:t>Argument — required by "placed." Remove it: *She placed the documents. ✗ (incomplete without location)</w:t>
+      </w:r>
+    </w:p>
+    <w:p>
+      <w:pPr>
+        <w:ind w:left="504"/>
+        <w:spacing w:before="60" w:after="40"/>
+      </w:pPr>
+      <w:r>
+        <w:rPr>
+          <w:b/>
+          <w:sz w:val="24"/>
+        </w:rPr>
+        <w:t xml:space="preserve">b) </w:t>
+      </w:r>
+      <w:r>
+        <w:rPr>
+          <w:i/>
+          <w:sz w:val="24"/>
+        </w:rPr>
+        <w:t>She found the documents on the desk.</w:t>
+      </w:r>
+    </w:p>
+    <w:p>
+      <w:pPr>
+        <w:ind w:left="1008"/>
+        <w:spacing w:before="0" w:after="40"/>
+      </w:pPr>
+      <w:r>
+        <w:rPr>
+          <w:sz w:val="24"/>
+        </w:rPr>
+        <w:t>Adverbial — optional location modifier. Remove it: She found the documents. ✓ (still grammatical)</w:t>
+      </w:r>
+    </w:p>
+    <w:p>
+      <w:pPr>
+        <w:ind w:left="504"/>
+        <w:spacing w:before="60" w:after="40"/>
+      </w:pPr>
+      <w:r>
+        <w:rPr>
+          <w:b/>
+          <w:sz w:val="24"/>
+        </w:rPr>
+        <w:t xml:space="preserve">c) </w:t>
+      </w:r>
+      <w:r>
+        <w:rPr>
+          <w:i/>
+          <w:sz w:val="24"/>
+        </w:rPr>
+        <w:t>The professor is extremely knowledgeable about linguistics.</w:t>
+      </w:r>
+    </w:p>
+    <w:p>
+      <w:pPr>
+        <w:ind w:left="1008"/>
+        <w:spacing w:before="0" w:after="40"/>
+      </w:pPr>
+      <w:r>
+        <w:rPr>
+          <w:sz w:val="24"/>
+        </w:rPr>
+        <w:t>Argument — subject complement required by "is." Remove it: *The professor is. ✗ (incomplete)</w:t>
+      </w:r>
+    </w:p>
+    <w:p>
+      <w:pPr>
+        <w:ind w:left="504"/>
+        <w:spacing w:before="60" w:after="40"/>
+      </w:pPr>
+      <w:r>
+        <w:rPr>
+          <w:b/>
+          <w:sz w:val="24"/>
+        </w:rPr>
+        <w:t xml:space="preserve">d) </w:t>
+      </w:r>
+      <w:r>
+        <w:rPr>
+          <w:i/>
+          <w:sz w:val="24"/>
+        </w:rPr>
+        <w:t>The professor lectured extremely knowledgeably about linguistics.</w:t>
+      </w:r>
+    </w:p>
+    <w:p>
+      <w:pPr>
+        <w:ind w:left="1008"/>
+        <w:spacing w:before="0" w:after="40"/>
+      </w:pPr>
+      <w:r>
+        <w:rPr>
+          <w:sz w:val="24"/>
+        </w:rPr>
+        <w:t>Adverbial — optional manner/topic modifier. Remove it: The professor lectured. ✓ (still grammatical)</w:t>
+      </w:r>
+    </w:p>
+    <w:p>
+      <w:pPr>
+        <w:pStyle w:val="Heading3"/>
+      </w:pPr>
+      <w:r>
+        <w:rPr>
+          <w:sz w:val="24"/>
+        </w:rPr>
         <w:t>Part 2: Sentence Completion</w:t>
       </w:r>
     </w:p>
     <w:p>
       <w:pPr>
-        <w:spacing w:before="240"/>
+        <w:spacing w:before="60" w:after="120"/>
+      </w:pPr>
+      <w:r>
+        <w:rPr>
+          <w:sz w:val="24"/>
+        </w:rPr>
+        <w:t>Exercises 4–7 are open-ended. Accept any grammatically correct completion that matches the requested element type.</w:t>
+      </w:r>
+    </w:p>
+    <w:p>
+      <w:pPr>
+        <w:spacing w:before="120" w:after="60"/>
       </w:pPr>
       <w:r>
         <w:rPr>
           <w:b/>
+          <w:sz w:val="24"/>
         </w:rPr>
-        <w:t>4. Add a direct object:</w:t>
+        <w:t xml:space="preserve">Exercise 4. </w:t>
       </w:r>
-    </w:p>
-    <w:p>
       <w:r>
-        <w:t>The dedicated students completed their challenging final project.</w:t>
-      </w:r>
-    </w:p>
-    <w:p>
-      <w:r>
-        <w:t>Other acceptable answers: the assignment, the exam, the research paper</w:t>
+        <w:rPr>
+          <w:i/>
+          <w:sz w:val="24"/>
+        </w:rPr>
+        <w:t>The dedicated students completed _____.</w:t>
       </w:r>
     </w:p>
     <w:p>
       <w:pPr>
-        <w:spacing w:before="240"/>
+        <w:ind w:left="504"/>
+        <w:spacing w:before="0" w:after="40"/>
+      </w:pPr>
+      <w:r>
+        <w:rPr>
+          <w:sz w:val="24"/>
+        </w:rPr>
+        <w:t>Sample: "their research project" (NP as direct object)</w:t>
+      </w:r>
+    </w:p>
+    <w:p>
+      <w:pPr>
+        <w:spacing w:before="120" w:after="60"/>
       </w:pPr>
       <w:r>
         <w:rPr>
           <w:b/>
+          <w:sz w:val="24"/>
         </w:rPr>
-        <w:t>5. Add IO + DO:</w:t>
+        <w:t xml:space="preserve">Exercise 5. </w:t>
       </w:r>
-    </w:p>
-    <w:p>
       <w:r>
-        <w:t>The generous donor gave the local school a substantial grant.</w:t>
-      </w:r>
-    </w:p>
-    <w:p>
-      <w:r>
-        <w:t>Other acceptable answers: gave the children new books, gave us an opportunity</w:t>
+        <w:rPr>
+          <w:i/>
+          <w:sz w:val="24"/>
+        </w:rPr>
+        <w:t>The generous donor gave _____.</w:t>
       </w:r>
     </w:p>
     <w:p>
       <w:pPr>
-        <w:spacing w:before="240"/>
+        <w:ind w:left="504"/>
+        <w:spacing w:before="0" w:after="40"/>
+      </w:pPr>
+      <w:r>
+        <w:rPr>
+          <w:sz w:val="24"/>
+        </w:rPr>
+        <w:t>Sample: "the school a generous donation" (IO: the school, DO: a generous donation)</w:t>
+      </w:r>
+    </w:p>
+    <w:p>
+      <w:pPr>
+        <w:spacing w:before="120" w:after="60"/>
       </w:pPr>
       <w:r>
         <w:rPr>
           <w:b/>
+          <w:sz w:val="24"/>
         </w:rPr>
-        <w:t>6. Add a subject complement:</w:t>
+        <w:t xml:space="preserve">Exercise 6. </w:t>
       </w:r>
-    </w:p>
-    <w:p>
       <w:r>
-        <w:t>After the long hike, the exhausted climbers seemed completely worn out.</w:t>
-      </w:r>
-    </w:p>
-    <w:p>
-      <w:r>
-        <w:t>Other acceptable answers: relieved, happy to rest, in good spirits (adjective phrase, adjective, or PP)</w:t>
+        <w:rPr>
+          <w:i/>
+          <w:sz w:val="24"/>
+        </w:rPr>
+        <w:t>After the long hike, the exhausted climbers seemed _____.</w:t>
       </w:r>
     </w:p>
     <w:p>
       <w:pPr>
-        <w:spacing w:before="240"/>
+        <w:ind w:left="504"/>
+        <w:spacing w:before="0" w:after="40"/>
+      </w:pPr>
+      <w:r>
+        <w:rPr>
+          <w:sz w:val="24"/>
+        </w:rPr>
+        <w:t>Sample: "completely exhausted" (AdjP as subject complement)</w:t>
+      </w:r>
+    </w:p>
+    <w:p>
+      <w:pPr>
+        <w:spacing w:before="120" w:after="60"/>
       </w:pPr>
       <w:r>
         <w:rPr>
           <w:b/>
+          <w:sz w:val="24"/>
         </w:rPr>
-        <w:t>7. Add an object complement:</w:t>
+        <w:t xml:space="preserve">Exercise 7. </w:t>
+      </w:r>
+      <w:r>
+        <w:rPr>
+          <w:i/>
+          <w:sz w:val="24"/>
+        </w:rPr>
+        <w:t>The board of directors elected her _____.</w:t>
       </w:r>
     </w:p>
     <w:p>
+      <w:pPr>
+        <w:ind w:left="504"/>
+        <w:spacing w:before="0" w:after="40"/>
+      </w:pPr>
       <w:r>
-        <w:t>The board of directors elected her chairperson.</w:t>
+        <w:rPr>
+          <w:sz w:val="24"/>
+        </w:rPr>
+        <w:t>Sample: "chairperson" (NP as object complement)</w:t>
       </w:r>
     </w:p>
     <w:p>
-      <w:r>
-        <w:t>Other acceptable answers: president, CEO, the new leader (NP identifying the DO)</w:t>
-      </w:r>
-    </w:p>
-    <w:p/>
-    <w:p/>
-    <w:p>
       <w:pPr>
-        <w:pStyle w:val="Heading1"/>
+        <w:pStyle w:val="Heading3"/>
       </w:pPr>
       <w:r>
+        <w:rPr>
+          <w:sz w:val="24"/>
+        </w:rPr>
         <w:t>Part 3: Sentence Pattern Identification</w:t>
       </w:r>
     </w:p>
     <w:p>
       <w:pPr>
-        <w:spacing w:before="240"/>
+        <w:spacing w:before="120" w:after="60"/>
       </w:pPr>
       <w:r>
         <w:rPr>
           <w:b/>
+          <w:sz w:val="24"/>
         </w:rPr>
-        <w:t>8. The exhausted marathon runner collapsed at the finish line yesterday.</w:t>
+        <w:t xml:space="preserve">Exercise 8. </w:t>
       </w:r>
-    </w:p>
-    <w:p>
       <w:r>
-        <w:t>Pattern: Pattern 1 (Intransitive)</w:t>
-      </w:r>
-    </w:p>
-    <w:p>
-      <w:r>
-        <w:t>Explanation: The main verb is "collapsed." "At the finish line" and "yesterday" are adverbials (where and when—both optional). The core sentence is "The exhausted marathon runner collapsed." The verb "collapse" is intransitive—it does not take an object or require a complement. The subject simply performs the action.</w:t>
+        <w:rPr>
+          <w:i/>
+          <w:sz w:val="24"/>
+        </w:rPr>
+        <w:t>The exhausted marathon runner collapsed at the finish line yesterday.</w:t>
       </w:r>
     </w:p>
     <w:p>
       <w:pPr>
-        <w:spacing w:before="240"/>
+        <w:ind w:left="504"/>
+        <w:spacing w:before="0" w:after="40"/>
       </w:pPr>
       <w:r>
         <w:rPr>
           <w:b/>
+          <w:sz w:val="24"/>
         </w:rPr>
-        <w:t>9. My grandmother's secret recipe remains a family treasure.</w:t>
+        <w:t xml:space="preserve">Pattern: </w:t>
       </w:r>
-    </w:p>
-    <w:p>
       <w:r>
-        <w:t>Pattern: Pattern 3 (Linking verb)</w:t>
-      </w:r>
-    </w:p>
-    <w:p>
-      <w:r>
-        <w:t>Explanation: The main verb is "remains," which is a linking verb. "A family treasure" is a subject complement (NP) that identifies the subject "recipe." The be substitution test confirms this: "My grandmother's secret recipe is a family treasure" makes sense. The complement describes/identifies the subject rather than receiving an action.</w:t>
+        <w:rPr>
+          <w:i/>
+          <w:sz w:val="24"/>
+        </w:rPr>
+        <w:t>Pattern 1 (Intransitive)</w:t>
       </w:r>
     </w:p>
     <w:p>
       <w:pPr>
-        <w:spacing w:before="240"/>
+        <w:ind w:left="504"/>
+        <w:spacing w:before="0" w:after="40"/>
       </w:pPr>
       <w:r>
         <w:rPr>
           <w:b/>
+          <w:sz w:val="24"/>
         </w:rPr>
-        <w:t>10. The committee considered the proposal inadequate.</w:t>
+        <w:t xml:space="preserve">Explanation: </w:t>
       </w:r>
-    </w:p>
-    <w:p>
       <w:r>
-        <w:t>Pattern: Pattern 6 (S + V + DO + OC)</w:t>
-      </w:r>
-    </w:p>
-    <w:p>
-      <w:r>
-        <w:t>Explanation: The main verb is "considered." "The proposal" is the direct object, and "inadequate" is an object complement (adjective) describing the DO. The OC and DO refer to the same thing: the proposal is described as inadequate. This is not Pattern 5 because "inadequate" describes "proposal" rather than being a separate entity.</w:t>
+        <w:rPr>
+          <w:sz w:val="24"/>
+        </w:rPr>
+        <w:t>Main verb: "collapsed." "At the finish line" and "yesterday" are adverbials (optional—answer "where?" and "when?"). Without adverbials: "The exhausted marathon runner collapsed."—complete with subject + intransitive verb. "Collapsed" does not require an object or complement.</w:t>
       </w:r>
     </w:p>
     <w:p>
       <w:pPr>
-        <w:spacing w:before="240"/>
+        <w:spacing w:before="120" w:after="60"/>
       </w:pPr>
       <w:r>
         <w:rPr>
           <w:b/>
+          <w:sz w:val="24"/>
         </w:rPr>
-        <w:t>11. The chef prepared the guests an extraordinary seven-course meal.</w:t>
+        <w:t xml:space="preserve">Exercise 9. </w:t>
       </w:r>
-    </w:p>
-    <w:p>
       <w:r>
-        <w:t>Pattern: Pattern 5 (S + V + IO + DO)</w:t>
-      </w:r>
-    </w:p>
-    <w:p>
-      <w:r>
-        <w:t>Explanation: The main verb is "prepared." "The guests" is the indirect object (recipient—for whom was it prepared?) and "an extraordinary seven-course meal" is the direct object (what was prepared?). The IO and DO refer to different things (guests ≠ meal). This can be rephrased with "for": "prepared an extraordinary meal for the guests."</w:t>
+        <w:rPr>
+          <w:i/>
+          <w:sz w:val="24"/>
+        </w:rPr>
+        <w:t>My grandmother's secret recipe remains a family treasure.</w:t>
       </w:r>
     </w:p>
     <w:p>
       <w:pPr>
-        <w:spacing w:before="240"/>
+        <w:ind w:left="504"/>
+        <w:spacing w:before="0" w:after="40"/>
       </w:pPr>
       <w:r>
         <w:rPr>
           <w:b/>
+          <w:sz w:val="24"/>
         </w:rPr>
-        <w:t>12. The situation grew increasingly tense during the negotiations.</w:t>
+        <w:t xml:space="preserve">Pattern: </w:t>
+      </w:r>
+      <w:r>
+        <w:rPr>
+          <w:i/>
+          <w:sz w:val="24"/>
+        </w:rPr>
+        <w:t>Pattern 3 (Linking verb)</w:t>
       </w:r>
     </w:p>
     <w:p>
+      <w:pPr>
+        <w:ind w:left="504"/>
+        <w:spacing w:before="0" w:after="40"/>
+      </w:pPr>
       <w:r>
-        <w:t>Pattern: Pattern 3 (Linking verb)</w:t>
+        <w:rPr>
+          <w:b/>
+          <w:sz w:val="24"/>
+        </w:rPr>
+        <w:t xml:space="preserve">Explanation: </w:t>
+      </w:r>
+      <w:r>
+        <w:rPr>
+          <w:sz w:val="24"/>
+        </w:rPr>
+        <w:t>Main verb: "remains." "A family treasure" is a subject complement (NP identifying the subject). Be substitution test: "My grandmother's secret recipe is a family treasure" ✓. Since the verb is not "be" itself but passes the be-substitution test, this is Pattern 3 (Linking), not Pattern 2 (Copular be).</w:t>
       </w:r>
     </w:p>
     <w:p>
+      <w:pPr>
+        <w:spacing w:before="120" w:after="60"/>
+      </w:pPr>
       <w:r>
-        <w:t>Explanation: The main verb is "grew," functioning as a linking verb here (meaning "became"). "Increasingly tense" is a subject complement describing the subject "situation." "During the negotiations" is an adverbial (when—optional). The be substitution test: "The situation was increasingly tense" preserves the meaning, confirming "grew" is linking.</w:t>
+        <w:rPr>
+          <w:b/>
+          <w:sz w:val="24"/>
+        </w:rPr>
+        <w:t xml:space="preserve">Exercise 10. </w:t>
+      </w:r>
+      <w:r>
+        <w:rPr>
+          <w:i/>
+          <w:sz w:val="24"/>
+        </w:rPr>
+        <w:t>The committee considered the proposal inadequate.</w:t>
       </w:r>
     </w:p>
-    <w:p/>
-    <w:p/>
     <w:p>
       <w:pPr>
-        <w:pStyle w:val="Heading1"/>
+        <w:ind w:left="504"/>
+        <w:spacing w:before="0" w:after="40"/>
       </w:pPr>
       <w:r>
+        <w:rPr>
+          <w:b/>
+          <w:sz w:val="24"/>
+        </w:rPr>
+        <w:t xml:space="preserve">Pattern: </w:t>
+      </w:r>
+      <w:r>
+        <w:rPr>
+          <w:i/>
+          <w:sz w:val="24"/>
+        </w:rPr>
+        <w:t>Pattern 6 (DO + OC)</w:t>
+      </w:r>
+    </w:p>
+    <w:p>
+      <w:pPr>
+        <w:ind w:left="504"/>
+        <w:spacing w:before="0" w:after="40"/>
+      </w:pPr>
+      <w:r>
+        <w:rPr>
+          <w:b/>
+          <w:sz w:val="24"/>
+        </w:rPr>
+        <w:t xml:space="preserve">Explanation: </w:t>
+      </w:r>
+      <w:r>
+        <w:rPr>
+          <w:sz w:val="24"/>
+        </w:rPr>
+        <w:t>Main verb: "considered." Two elements follow the verb: "the proposal" (NP) + "inadequate" (AdjP). Do they refer to the same thing? Yes—the proposal is described as inadequate. Therefore "the proposal" = DO and "inadequate" = OC.</w:t>
+      </w:r>
+    </w:p>
+    <w:p>
+      <w:pPr>
+        <w:spacing w:before="120" w:after="60"/>
+      </w:pPr>
+      <w:r>
+        <w:rPr>
+          <w:b/>
+          <w:sz w:val="24"/>
+        </w:rPr>
+        <w:t xml:space="preserve">Exercise 11. </w:t>
+      </w:r>
+      <w:r>
+        <w:rPr>
+          <w:i/>
+          <w:sz w:val="24"/>
+        </w:rPr>
+        <w:t>The chef prepared the guests an extraordinary seven-course meal.</w:t>
+      </w:r>
+    </w:p>
+    <w:p>
+      <w:pPr>
+        <w:ind w:left="504"/>
+        <w:spacing w:before="0" w:after="40"/>
+      </w:pPr>
+      <w:r>
+        <w:rPr>
+          <w:b/>
+          <w:sz w:val="24"/>
+        </w:rPr>
+        <w:t xml:space="preserve">Pattern: </w:t>
+      </w:r>
+      <w:r>
+        <w:rPr>
+          <w:i/>
+          <w:sz w:val="24"/>
+        </w:rPr>
+        <w:t>Pattern 5 (IO + DO)</w:t>
+      </w:r>
+    </w:p>
+    <w:p>
+      <w:pPr>
+        <w:ind w:left="504"/>
+        <w:spacing w:before="0" w:after="40"/>
+      </w:pPr>
+      <w:r>
+        <w:rPr>
+          <w:b/>
+          <w:sz w:val="24"/>
+        </w:rPr>
+        <w:t xml:space="preserve">Explanation: </w:t>
+      </w:r>
+      <w:r>
+        <w:rPr>
+          <w:sz w:val="24"/>
+        </w:rPr>
+        <w:t>Main verb: "prepared." Two NPs follow the verb: "the guests" and "an extraordinary seven-course meal." Do they refer to the same thing? No—the guests ≠ the meal. Can rephrase with "for": "prepared an extraordinary seven-course meal for the guests." "The guests" = IO, "an extraordinary seven-course meal" = DO.</w:t>
+      </w:r>
+    </w:p>
+    <w:p>
+      <w:pPr>
+        <w:spacing w:before="120" w:after="60"/>
+      </w:pPr>
+      <w:r>
+        <w:rPr>
+          <w:b/>
+          <w:sz w:val="24"/>
+        </w:rPr>
+        <w:t xml:space="preserve">Exercise 12. </w:t>
+      </w:r>
+      <w:r>
+        <w:rPr>
+          <w:i/>
+          <w:sz w:val="24"/>
+        </w:rPr>
+        <w:t>The situation grew increasingly tense during the negotiations.</w:t>
+      </w:r>
+    </w:p>
+    <w:p>
+      <w:pPr>
+        <w:ind w:left="504"/>
+        <w:spacing w:before="0" w:after="40"/>
+      </w:pPr>
+      <w:r>
+        <w:rPr>
+          <w:b/>
+          <w:sz w:val="24"/>
+        </w:rPr>
+        <w:t xml:space="preserve">Pattern: </w:t>
+      </w:r>
+      <w:r>
+        <w:rPr>
+          <w:i/>
+          <w:sz w:val="24"/>
+        </w:rPr>
+        <w:t>Pattern 3 (Linking verb)</w:t>
+      </w:r>
+    </w:p>
+    <w:p>
+      <w:pPr>
+        <w:ind w:left="504"/>
+        <w:spacing w:before="0" w:after="40"/>
+      </w:pPr>
+      <w:r>
+        <w:rPr>
+          <w:b/>
+          <w:sz w:val="24"/>
+        </w:rPr>
+        <w:t xml:space="preserve">Explanation: </w:t>
+      </w:r>
+      <w:r>
+        <w:rPr>
+          <w:sz w:val="24"/>
+        </w:rPr>
+        <w:t>Main verb: "grew." "During the negotiations" is an adverbial (time)—set aside. "Increasingly tense" is a subject complement (AdjP describing the subject). Be substitution test: "The situation was increasingly tense" ✓. Pattern 3 (Linking).</w:t>
+      </w:r>
+    </w:p>
+    <w:p>
+      <w:pPr>
+        <w:pStyle w:val="Heading3"/>
+      </w:pPr>
+      <w:r>
+        <w:rPr>
+          <w:sz w:val="24"/>
+        </w:rPr>
         <w:t>Part 4: Sentence Writing</w:t>
       </w:r>
     </w:p>
     <w:p>
       <w:pPr>
-        <w:spacing w:before="240"/>
+        <w:spacing w:before="60" w:after="120"/>
+      </w:pPr>
+      <w:r>
+        <w:rPr>
+          <w:sz w:val="24"/>
+        </w:rPr>
+        <w:t>Exercises 13–15 are open-ended. Accept any grammatically correct sentence that follows the requested pattern with elements correctly labeled.</w:t>
+      </w:r>
+    </w:p>
+    <w:p>
+      <w:pPr>
+        <w:spacing w:before="120" w:after="60"/>
       </w:pPr>
       <w:r>
         <w:rPr>
           <w:b/>
+          <w:sz w:val="24"/>
         </w:rPr>
-        <w:t>13. Pattern 4 (transitive: S + V + DO):</w:t>
-      </w:r>
-    </w:p>
-    <w:p>
-      <w:r>
-        <w:t>Example: The researchers (S) analyzed (V) the experimental data (DO).</w:t>
-      </w:r>
-    </w:p>
-    <w:p>
-      <w:r>
-        <w:t>Other acceptable examples:</w:t>
+        <w:t xml:space="preserve">Exercise 13. </w:t>
       </w:r>
     </w:p>
     <w:p>
       <w:pPr>
-        <w:pStyle w:val="ListBullet"/>
+        <w:ind w:left="504"/>
+        <w:spacing w:before="0" w:after="40"/>
       </w:pPr>
       <w:r>
-        <w:t>The artist painted a beautiful landscape.</w:t>
+        <w:rPr>
+          <w:b/>
+          <w:sz w:val="24"/>
+        </w:rPr>
+        <w:t xml:space="preserve">Pattern: </w:t>
+      </w:r>
+      <w:r>
+        <w:rPr>
+          <w:sz w:val="24"/>
+        </w:rPr>
+        <w:t>Pattern 4 (S + V + DO):</w:t>
       </w:r>
     </w:p>
     <w:p>
       <w:pPr>
-        <w:pStyle w:val="ListBullet"/>
+        <w:ind w:left="504"/>
+        <w:spacing w:before="0" w:after="40"/>
       </w:pPr>
       <w:r>
-        <w:t>My sister reads mystery novels.</w:t>
+        <w:rPr>
+          <w:sz w:val="24"/>
+        </w:rPr>
+        <w:t>Sample: "[The dog]_S [chased]_V [the cat]_DO."</w:t>
       </w:r>
     </w:p>
     <w:p>
       <w:pPr>
-        <w:spacing w:before="240"/>
+        <w:spacing w:before="120" w:after="60"/>
       </w:pPr>
       <w:r>
         <w:rPr>
           <w:b/>
+          <w:sz w:val="24"/>
         </w:rPr>
-        <w:t>14. Pattern 5 (ditransitive: S + V + IO + DO):</w:t>
-      </w:r>
-    </w:p>
-    <w:p>
-      <w:r>
-        <w:t>Example: The professor (S) taught (V) her students (IO) an important lesson (DO).</w:t>
-      </w:r>
-    </w:p>
-    <w:p>
-      <w:r>
-        <w:t>Other acceptable examples:</w:t>
+        <w:t xml:space="preserve">Exercise 14. </w:t>
       </w:r>
     </w:p>
     <w:p>
       <w:pPr>
-        <w:pStyle w:val="ListBullet"/>
+        <w:ind w:left="504"/>
+        <w:spacing w:before="0" w:after="40"/>
       </w:pPr>
       <w:r>
-        <w:t>The company offered employees a bonus.</w:t>
+        <w:rPr>
+          <w:b/>
+          <w:sz w:val="24"/>
+        </w:rPr>
+        <w:t xml:space="preserve">Pattern: </w:t>
+      </w:r>
+      <w:r>
+        <w:rPr>
+          <w:sz w:val="24"/>
+        </w:rPr>
+        <w:t>Pattern 5 (S + V + IO + DO):</w:t>
       </w:r>
     </w:p>
     <w:p>
       <w:pPr>
-        <w:pStyle w:val="ListBullet"/>
+        <w:ind w:left="504"/>
+        <w:spacing w:before="0" w:after="40"/>
       </w:pPr>
       <w:r>
-        <w:t>My friend sent me a postcard.</w:t>
+        <w:rPr>
+          <w:sz w:val="24"/>
+        </w:rPr>
+        <w:t>Sample: "[The teacher]_S [gave]_V [the students]_IO [a quiz]_DO."</w:t>
       </w:r>
     </w:p>
     <w:p>
       <w:pPr>
-        <w:spacing w:before="240"/>
+        <w:spacing w:before="120" w:after="60"/>
       </w:pPr>
       <w:r>
         <w:rPr>
           <w:b/>
+          <w:sz w:val="24"/>
         </w:rPr>
-        <w:t>15. Pattern 6 (ditransitive: S + V + DO + OC):</w:t>
-      </w:r>
-    </w:p>
-    <w:p>
-      <w:r>
-        <w:t>Example: The news (S) made (V) everyone (DO) nervous (OC).</w:t>
-      </w:r>
-    </w:p>
-    <w:p>
-      <w:r>
-        <w:t>Other acceptable examples:</w:t>
+        <w:t xml:space="preserve">Exercise 15. </w:t>
       </w:r>
     </w:p>
     <w:p>
       <w:pPr>
-        <w:pStyle w:val="ListBullet"/>
+        <w:ind w:left="504"/>
+        <w:spacing w:before="0" w:after="40"/>
       </w:pPr>
       <w:r>
-        <w:t>The committee named her president.</w:t>
+        <w:rPr>
+          <w:b/>
+          <w:sz w:val="24"/>
+        </w:rPr>
+        <w:t xml:space="preserve">Pattern: </w:t>
+      </w:r>
+      <w:r>
+        <w:rPr>
+          <w:sz w:val="24"/>
+        </w:rPr>
+        <w:t>Pattern 6 (S + V + DO + OC):</w:t>
       </w:r>
     </w:p>
     <w:p>
       <w:pPr>
-        <w:pStyle w:val="ListBullet"/>
+        <w:ind w:left="504"/>
+        <w:spacing w:before="0" w:after="40"/>
       </w:pPr>
       <w:r>
-        <w:t>The critics called the performance brilliant.</w:t>
+        <w:rPr>
+          <w:sz w:val="24"/>
+        </w:rPr>
+        <w:t>Sample: "[The class]_S [elected]_V [Maria]_DO [president]_OC."</w:t>
       </w:r>
     </w:p>
     <w:p>
       <w:pPr>
-        <w:pStyle w:val="ListBullet"/>
+        <w:pStyle w:val="Heading3"/>
       </w:pPr>
       <w:r>
-        <w:t>We found the solution inadequate.</w:t>
-      </w:r>
-    </w:p>
-    <w:p/>
-    <w:p/>
-    <w:p>
-      <w:pPr>
-        <w:pStyle w:val="Heading1"/>
-      </w:pPr>
-      <w:r>
+        <w:rPr>
+          <w:sz w:val="24"/>
+        </w:rPr>
         <w:t>Part 5: Analysis and Reflection</w:t>
       </w:r>
     </w:p>
     <w:p>
       <w:pPr>
-        <w:spacing w:before="240"/>
+        <w:spacing w:before="120" w:after="60"/>
       </w:pPr>
       <w:r>
         <w:rPr>
           <w:b/>
+          <w:sz w:val="24"/>
         </w:rPr>
-        <w:t>16. Analysis of put:</w:t>
+        <w:t xml:space="preserve">Exercise 16. </w:t>
+      </w:r>
+      <w:r>
+        <w:rPr>
+          <w:i/>
+          <w:sz w:val="24"/>
+        </w:rPr>
+        <w:t>She put the book on the shelf.</w:t>
       </w:r>
     </w:p>
     <w:p>
+      <w:pPr>
+        <w:ind w:left="504"/>
+        <w:spacing w:before="60" w:after="40"/>
+      </w:pPr>
       <w:r>
-        <w:t>a) She put the book on the shelf.</w:t>
-      </w:r>
-    </w:p>
-    <w:p>
-      <w:r>
+        <w:rPr>
+          <w:b/>
+          <w:sz w:val="24"/>
+        </w:rPr>
         <w:t>What happens if you remove "the book"?</w:t>
       </w:r>
     </w:p>
     <w:p>
+      <w:pPr>
+        <w:ind w:left="1008"/>
+        <w:spacing w:before="0" w:after="40"/>
+      </w:pPr>
       <w:r>
-        <w:t>~~She put on the shelf.~~ — Ungrammatical. The sentence requires a direct object.</w:t>
+        <w:rPr>
+          <w:sz w:val="24"/>
+        </w:rPr>
+        <w:t>*She put on the shelf. ✗ — ungrammatical. "The book" is a required argument (DO).</w:t>
       </w:r>
     </w:p>
     <w:p>
+      <w:pPr>
+        <w:ind w:left="504"/>
+        <w:spacing w:before="60" w:after="40"/>
+      </w:pPr>
       <w:r>
+        <w:rPr>
+          <w:b/>
+          <w:sz w:val="24"/>
+        </w:rPr>
         <w:t>What happens if you remove "on the shelf"?</w:t>
       </w:r>
     </w:p>
     <w:p>
+      <w:pPr>
+        <w:ind w:left="1008"/>
+        <w:spacing w:before="0" w:after="40"/>
+      </w:pPr>
       <w:r>
-        <w:t>~~She put the book.~~ — Ungrammatical or incomplete. The verb "put" requires a location.</w:t>
-      </w:r>
-    </w:p>
-    <w:p>
-      <w:r>
-        <w:t>What does this tell you about the valency of put?</w:t>
-      </w:r>
-    </w:p>
-    <w:p>
-      <w:r>
-        <w:t>The verb "put" has a valency of 3—it requires three arguments: a subject (who puts), a direct object (what is put), and a locative complement (where it is put). Unlike most transitive verbs, "put" cannot function with just a subject and object; the location is also obligatory. This makes "on the shelf" an argument, not an adverbial.</w:t>
+        <w:rPr>
+          <w:sz w:val="24"/>
+        </w:rPr>
+        <w:t>*She put the book. ✗ — ungrammatical/incomplete. "On the shelf" is a required argument (locative).</w:t>
       </w:r>
     </w:p>
     <w:p>
       <w:pPr>
-        <w:spacing w:before="240"/>
+        <w:ind w:left="504"/>
+        <w:spacing w:before="60" w:after="40"/>
       </w:pPr>
       <w:r>
         <w:rPr>
           <w:b/>
+          <w:sz w:val="24"/>
         </w:rPr>
-        <w:t>17. Linking vs. transitive verbs:</w:t>
-      </w:r>
-    </w:p>
-    <w:p>
-      <w:r>
-        <w:t>a) The milk smells sour. vs. The detective smells trouble.</w:t>
-      </w:r>
-    </w:p>
-    <w:p>
-      <w:r>
-        <w:t>Which is linking? "The milk smells sour" — linking verb</w:t>
-      </w:r>
-    </w:p>
-    <w:p>
-      <w:r>
-        <w:t>Which is transitive? "The detective smells trouble" — transitive verb</w:t>
-      </w:r>
-    </w:p>
-    <w:p>
-      <w:r>
-        <w:t>How can you tell? Apply the be substitution test:</w:t>
+        <w:t>What does this tell you about the valency of "put"?</w:t>
       </w:r>
     </w:p>
     <w:p>
       <w:pPr>
-        <w:pStyle w:val="ListBullet"/>
+        <w:ind w:left="1008"/>
+        <w:spacing w:before="0" w:after="40"/>
       </w:pPr>
       <w:r>
-        <w:t>"The milk is sour" — Makes sense. The adjective "sour" describes the milk. Therefore, "smells" is linking.</w:t>
+        <w:rPr>
+          <w:sz w:val="24"/>
+        </w:rPr>
+        <w:t>"Put" requires THREE arguments: a subject, a direct object, and a locative phrase. It has valency 3, making it unusual among English verbs.</w:t>
       </w:r>
     </w:p>
     <w:p>
       <w:pPr>
-        <w:pStyle w:val="ListBullet"/>
+        <w:spacing w:before="120" w:after="60"/>
       </w:pPr>
       <w:r>
-        <w:t>"The detective is trouble" — Does not preserve the meaning. "Trouble" is not a description of the detective; it's something the detective perceives/detects. Therefore, "smells" is transitive, with "trouble" as its direct object.</w:t>
+        <w:rPr>
+          <w:b/>
+          <w:sz w:val="24"/>
+        </w:rPr>
+        <w:t xml:space="preserve">Exercise 17. </w:t>
       </w:r>
     </w:p>
     <w:p>
       <w:pPr>
-        <w:spacing w:before="240"/>
+        <w:ind w:left="504"/>
+        <w:spacing w:before="60" w:after="40"/>
       </w:pPr>
       <w:r>
         <w:rPr>
           <w:b/>
+          <w:sz w:val="24"/>
         </w:rPr>
-        <w:t>18. Reflection on arguments vs. adverbials:</w:t>
+        <w:t xml:space="preserve">a) </w:t>
+      </w:r>
+      <w:r>
+        <w:rPr>
+          <w:i/>
+          <w:sz w:val="24"/>
+        </w:rPr>
+        <w:t>The milk smells sour.</w:t>
+      </w:r>
+      <w:r>
+        <w:rPr>
+          <w:sz w:val="24"/>
+        </w:rPr>
+        <w:t xml:space="preserve"> vs. </w:t>
+      </w:r>
+      <w:r>
+        <w:rPr>
+          <w:i/>
+          <w:sz w:val="24"/>
+        </w:rPr>
+        <w:t>The detective smells trouble.</w:t>
       </w:r>
     </w:p>
     <w:p>
+      <w:pPr>
+        <w:ind w:left="1008"/>
+        <w:spacing w:before="0" w:after="40"/>
+      </w:pPr>
       <w:r>
-        <w:t>Sample answer: Arguments are elements required by the verb to form a grammatical and complete sentence, while adverbials are optional modifiers that add information about time, place, manner, or reason. To distinguish them, I use the removal test: if removing an element makes the sentence ungrammatical or fundamentally incomplete, it's an argument; if the sentence remains grammatical, it's an adverbial. This distinction matters because sentence patterns are defined by required elements, not optional ones. For example, "She put the book on the shelf" and "She read the book on the shelf" look similar, but "on the shelf" is an argument with "put" (required) and an adverbial with "read" (optional). Recognizing this difference is essential for correctly identifying patterns and understanding verb valency.</w:t>
+        <w:rPr>
+          <w:sz w:val="24"/>
+        </w:rPr>
+        <w:t>"The milk smells sour" — linking verb (Pattern 3). "Sour" is a subject complement describing the milk.</w:t>
+      </w:r>
+    </w:p>
+    <w:p>
+      <w:pPr>
+        <w:ind w:left="1008"/>
+        <w:spacing w:before="0" w:after="40"/>
+      </w:pPr>
+      <w:r>
+        <w:rPr>
+          <w:sz w:val="24"/>
+        </w:rPr>
+        <w:t>"The detective smells trouble" — transitive verb (Pattern 4). "Trouble" is a direct object.</w:t>
+      </w:r>
+    </w:p>
+    <w:p>
+      <w:pPr>
+        <w:ind w:left="1008"/>
+        <w:spacing w:before="0" w:after="40"/>
+      </w:pPr>
+      <w:r>
+        <w:rPr>
+          <w:sz w:val="24"/>
+        </w:rPr>
+        <w:t>Be substitution test: "The milk is sour" ✓ (makes sense → linking). "The detective is trouble" ✗ (doesn't make sense → not linking, therefore transitive).</w:t>
+      </w:r>
+    </w:p>
+    <w:p>
+      <w:pPr>
+        <w:spacing w:before="120" w:after="60"/>
+      </w:pPr>
+      <w:r>
+        <w:rPr>
+          <w:b/>
+          <w:sz w:val="24"/>
+        </w:rPr>
+        <w:t xml:space="preserve">Exercise 18. </w:t>
+      </w:r>
+    </w:p>
+    <w:p>
+      <w:pPr>
+        <w:ind w:left="504"/>
+        <w:spacing w:before="0" w:after="40"/>
+      </w:pPr>
+      <w:r>
+        <w:rPr>
+          <w:b/>
+          <w:sz w:val="24"/>
+        </w:rPr>
+        <w:t xml:space="preserve">Model response: </w:t>
+      </w:r>
+      <w:r>
+        <w:rPr>
+          <w:sz w:val="24"/>
+        </w:rPr>
+        <w:t>Arguments are elements required by the verb to form a grammatical sentence; removing them makes the sentence ungrammatical or changes its meaning dramatically. Adverbials provide optional information about time, place, manner, or reason; removing them leaves a grammatical sentence intact. This distinction matters because sentence patterns are defined by the required elements (arguments), not the optional ones (adverbials). For example, in "She put the book on the table," "on the table" is an argument (removing it yields *She put the book, which is ungrammatical). But in "She read the book on the table," "on the table" is an adverbial (removing it yields She read the book, which is fine). The first sentence requires a locative argument; the second does not.</w:t>
       </w:r>
     </w:p>
     <w:sectPr>
@@ -989,11 +1636,8 @@
     <w:name w:val="Normal"/>
     <w:qFormat/>
     <w:rsid w:val="00FC693F"/>
-    <w:pPr>
-      <w:spacing w:after="120" w:line="276" w:lineRule="auto"/>
-    </w:pPr>
     <w:rPr>
-      <w:rFonts w:ascii="Times New Roman" w:hAnsi="Times New Roman"/>
+      <w:rFonts w:ascii="Garamond" w:hAnsi="Garamond"/>
       <w:sz w:val="24"/>
     </w:rPr>
   </w:style>
@@ -1056,7 +1700,7 @@
       <w:outlineLvl w:val="0"/>
     </w:pPr>
     <w:rPr>
-      <w:rFonts w:asciiTheme="majorHAnsi" w:eastAsiaTheme="majorEastAsia" w:hAnsiTheme="majorHAnsi" w:cstheme="majorBidi"/>
+      <w:rFonts w:asciiTheme="majorHAnsi" w:eastAsiaTheme="majorEastAsia" w:hAnsiTheme="majorHAnsi" w:cstheme="majorBidi" w:ascii="Open Sans" w:hAnsi="Open Sans"/>
       <w:b/>
       <w:bCs/>
       <w:color w:val="365F91" w:themeColor="accent1" w:themeShade="BF"/>
@@ -1080,7 +1724,7 @@
       <w:outlineLvl w:val="1"/>
     </w:pPr>
     <w:rPr>
-      <w:rFonts w:asciiTheme="majorHAnsi" w:eastAsiaTheme="majorEastAsia" w:hAnsiTheme="majorHAnsi" w:cstheme="majorBidi"/>
+      <w:rFonts w:asciiTheme="majorHAnsi" w:eastAsiaTheme="majorEastAsia" w:hAnsiTheme="majorHAnsi" w:cstheme="majorBidi" w:ascii="Open Sans" w:hAnsi="Open Sans"/>
       <w:b/>
       <w:bCs/>
       <w:color w:val="4F81BD" w:themeColor="accent1"/>
@@ -1104,7 +1748,7 @@
       <w:outlineLvl w:val="2"/>
     </w:pPr>
     <w:rPr>
-      <w:rFonts w:asciiTheme="majorHAnsi" w:eastAsiaTheme="majorEastAsia" w:hAnsiTheme="majorHAnsi" w:cstheme="majorBidi"/>
+      <w:rFonts w:asciiTheme="majorHAnsi" w:eastAsiaTheme="majorEastAsia" w:hAnsiTheme="majorHAnsi" w:cstheme="majorBidi" w:ascii="Open Sans" w:hAnsi="Open Sans"/>
       <w:b/>
       <w:bCs/>
       <w:color w:val="4F81BD" w:themeColor="accent1"/>

</xml_diff>

<commit_message>
Reformat Ch8-10 overheads to Arial Narrow with spacer rows and page breaks
Co-Authored-By: Claude Opus 4.6 <noreply@anthropic.com>
</commit_message>
<xml_diff>
--- a/Homework/Chapter 08 Answer Key.docx
+++ b/Homework/Chapter 08 Answer Key.docx
@@ -27,6 +27,11 @@
       </w:r>
     </w:p>
     <w:p>
+      <w:r>
+        <w:br w:type="page"/>
+      </w:r>
+    </w:p>
+    <w:p>
       <w:pPr>
         <w:pStyle w:val="Heading3"/>
       </w:pPr>
@@ -43,6 +48,7 @@
       </w:pPr>
       <w:r>
         <w:rPr>
+          <w:rFonts w:ascii="Garamond" w:hAnsi="Garamond"/>
           <w:b/>
           <w:sz w:val="24"/>
         </w:rPr>
@@ -50,6 +56,7 @@
       </w:r>
       <w:r>
         <w:rPr>
+          <w:rFonts w:ascii="Garamond" w:hAnsi="Garamond"/>
           <w:i/>
           <w:sz w:val="24"/>
         </w:rPr>
@@ -63,6 +70,7 @@
       </w:pPr>
       <w:r>
         <w:rPr>
+          <w:rFonts w:ascii="Garamond" w:hAnsi="Garamond"/>
           <w:b/>
           <w:sz w:val="24"/>
         </w:rPr>
@@ -70,6 +78,7 @@
       </w:r>
       <w:r>
         <w:rPr>
+          <w:rFonts w:ascii="Garamond" w:hAnsi="Garamond"/>
           <w:i/>
           <w:sz w:val="24"/>
         </w:rPr>
@@ -83,6 +92,7 @@
       </w:pPr>
       <w:r>
         <w:rPr>
+          <w:rFonts w:ascii="Garamond" w:hAnsi="Garamond"/>
           <w:b/>
           <w:sz w:val="24"/>
         </w:rPr>
@@ -90,6 +100,7 @@
       </w:r>
       <w:r>
         <w:rPr>
+          <w:rFonts w:ascii="Garamond" w:hAnsi="Garamond"/>
           <w:i/>
           <w:sz w:val="24"/>
         </w:rPr>
@@ -103,6 +114,7 @@
       </w:pPr>
       <w:r>
         <w:rPr>
+          <w:rFonts w:ascii="Garamond" w:hAnsi="Garamond"/>
           <w:b/>
           <w:sz w:val="24"/>
         </w:rPr>
@@ -110,6 +122,7 @@
       </w:r>
       <w:r>
         <w:rPr>
+          <w:rFonts w:ascii="Garamond" w:hAnsi="Garamond"/>
           <w:i/>
           <w:sz w:val="24"/>
         </w:rPr>
@@ -123,6 +136,7 @@
       </w:pPr>
       <w:r>
         <w:rPr>
+          <w:rFonts w:ascii="Garamond" w:hAnsi="Garamond"/>
           <w:b/>
           <w:sz w:val="24"/>
         </w:rPr>
@@ -130,6 +144,7 @@
       </w:r>
       <w:r>
         <w:rPr>
+          <w:rFonts w:ascii="Garamond" w:hAnsi="Garamond"/>
           <w:i/>
           <w:sz w:val="24"/>
         </w:rPr>
@@ -142,6 +157,7 @@
       </w:pPr>
       <w:r>
         <w:rPr>
+          <w:rFonts w:ascii="Garamond" w:hAnsi="Garamond"/>
           <w:b/>
           <w:sz w:val="24"/>
         </w:rPr>
@@ -155,6 +171,7 @@
       </w:pPr>
       <w:r>
         <w:rPr>
+          <w:rFonts w:ascii="Garamond" w:hAnsi="Garamond"/>
           <w:b/>
           <w:sz w:val="24"/>
         </w:rPr>
@@ -162,6 +179,7 @@
       </w:r>
       <w:r>
         <w:rPr>
+          <w:rFonts w:ascii="Garamond" w:hAnsi="Garamond"/>
           <w:i/>
           <w:sz w:val="24"/>
         </w:rPr>
@@ -175,6 +193,7 @@
       </w:pPr>
       <w:r>
         <w:rPr>
+          <w:rFonts w:ascii="Garamond" w:hAnsi="Garamond"/>
           <w:b/>
           <w:sz w:val="24"/>
         </w:rPr>
@@ -182,6 +201,7 @@
       </w:r>
       <w:r>
         <w:rPr>
+          <w:rFonts w:ascii="Garamond" w:hAnsi="Garamond"/>
           <w:i/>
           <w:sz w:val="24"/>
         </w:rPr>
@@ -195,6 +215,7 @@
       </w:pPr>
       <w:r>
         <w:rPr>
+          <w:rFonts w:ascii="Garamond" w:hAnsi="Garamond"/>
           <w:b/>
           <w:sz w:val="24"/>
         </w:rPr>
@@ -202,6 +223,7 @@
       </w:r>
       <w:r>
         <w:rPr>
+          <w:rFonts w:ascii="Garamond" w:hAnsi="Garamond"/>
           <w:i/>
           <w:sz w:val="24"/>
         </w:rPr>
@@ -215,6 +237,7 @@
       </w:pPr>
       <w:r>
         <w:rPr>
+          <w:rFonts w:ascii="Garamond" w:hAnsi="Garamond"/>
           <w:b/>
           <w:sz w:val="24"/>
         </w:rPr>
@@ -222,6 +245,7 @@
       </w:r>
       <w:r>
         <w:rPr>
+          <w:rFonts w:ascii="Garamond" w:hAnsi="Garamond"/>
           <w:i/>
           <w:sz w:val="24"/>
         </w:rPr>
@@ -235,6 +259,7 @@
       </w:pPr>
       <w:r>
         <w:rPr>
+          <w:rFonts w:ascii="Garamond" w:hAnsi="Garamond"/>
           <w:b/>
           <w:sz w:val="24"/>
         </w:rPr>
@@ -242,6 +267,7 @@
       </w:r>
       <w:r>
         <w:rPr>
+          <w:rFonts w:ascii="Garamond" w:hAnsi="Garamond"/>
           <w:i/>
           <w:sz w:val="24"/>
         </w:rPr>
@@ -255,6 +281,7 @@
       </w:pPr>
       <w:r>
         <w:rPr>
+          <w:rFonts w:ascii="Garamond" w:hAnsi="Garamond"/>
           <w:b/>
           <w:sz w:val="24"/>
         </w:rPr>
@@ -262,6 +289,7 @@
       </w:r>
       <w:r>
         <w:rPr>
+          <w:rFonts w:ascii="Garamond" w:hAnsi="Garamond"/>
           <w:i/>
           <w:sz w:val="24"/>
         </w:rPr>
@@ -275,6 +303,7 @@
       </w:pPr>
       <w:r>
         <w:rPr>
+          <w:rFonts w:ascii="Garamond" w:hAnsi="Garamond"/>
           <w:b/>
           <w:sz w:val="24"/>
         </w:rPr>
@@ -282,6 +311,7 @@
       </w:r>
       <w:r>
         <w:rPr>
+          <w:rFonts w:ascii="Garamond" w:hAnsi="Garamond"/>
           <w:i/>
           <w:sz w:val="24"/>
         </w:rPr>
@@ -295,6 +325,7 @@
       </w:pPr>
       <w:r>
         <w:rPr>
+          <w:rFonts w:ascii="Garamond" w:hAnsi="Garamond"/>
           <w:b/>
           <w:sz w:val="24"/>
         </w:rPr>
@@ -302,6 +333,7 @@
       </w:r>
       <w:r>
         <w:rPr>
+          <w:rFonts w:ascii="Garamond" w:hAnsi="Garamond"/>
           <w:i/>
           <w:sz w:val="24"/>
         </w:rPr>
@@ -314,6 +346,7 @@
       </w:pPr>
       <w:r>
         <w:rPr>
+          <w:rFonts w:ascii="Garamond" w:hAnsi="Garamond"/>
           <w:b/>
           <w:sz w:val="24"/>
         </w:rPr>
@@ -327,6 +360,7 @@
       </w:pPr>
       <w:r>
         <w:rPr>
+          <w:rFonts w:ascii="Garamond" w:hAnsi="Garamond"/>
           <w:b/>
           <w:sz w:val="24"/>
         </w:rPr>
@@ -334,6 +368,7 @@
       </w:r>
       <w:r>
         <w:rPr>
+          <w:rFonts w:ascii="Garamond" w:hAnsi="Garamond"/>
           <w:i/>
           <w:sz w:val="24"/>
         </w:rPr>
@@ -347,6 +382,7 @@
       </w:pPr>
       <w:r>
         <w:rPr>
+          <w:rFonts w:ascii="Garamond" w:hAnsi="Garamond"/>
           <w:sz w:val="24"/>
         </w:rPr>
         <w:t>Argument — required by "placed." Remove it: *She placed the documents. ✗ (incomplete without location)</w:t>
@@ -359,6 +395,7 @@
       </w:pPr>
       <w:r>
         <w:rPr>
+          <w:rFonts w:ascii="Garamond" w:hAnsi="Garamond"/>
           <w:b/>
           <w:sz w:val="24"/>
         </w:rPr>
@@ -366,6 +403,7 @@
       </w:r>
       <w:r>
         <w:rPr>
+          <w:rFonts w:ascii="Garamond" w:hAnsi="Garamond"/>
           <w:i/>
           <w:sz w:val="24"/>
         </w:rPr>
@@ -379,6 +417,7 @@
       </w:pPr>
       <w:r>
         <w:rPr>
+          <w:rFonts w:ascii="Garamond" w:hAnsi="Garamond"/>
           <w:sz w:val="24"/>
         </w:rPr>
         <w:t>Adverbial — optional location modifier. Remove it: She found the documents. ✓ (still grammatical)</w:t>
@@ -391,6 +430,7 @@
       </w:pPr>
       <w:r>
         <w:rPr>
+          <w:rFonts w:ascii="Garamond" w:hAnsi="Garamond"/>
           <w:b/>
           <w:sz w:val="24"/>
         </w:rPr>
@@ -398,6 +438,7 @@
       </w:r>
       <w:r>
         <w:rPr>
+          <w:rFonts w:ascii="Garamond" w:hAnsi="Garamond"/>
           <w:i/>
           <w:sz w:val="24"/>
         </w:rPr>
@@ -411,6 +452,7 @@
       </w:pPr>
       <w:r>
         <w:rPr>
+          <w:rFonts w:ascii="Garamond" w:hAnsi="Garamond"/>
           <w:sz w:val="24"/>
         </w:rPr>
         <w:t>Argument — subject complement required by "is." Remove it: *The professor is. ✗ (incomplete)</w:t>
@@ -423,6 +465,7 @@
       </w:pPr>
       <w:r>
         <w:rPr>
+          <w:rFonts w:ascii="Garamond" w:hAnsi="Garamond"/>
           <w:b/>
           <w:sz w:val="24"/>
         </w:rPr>
@@ -430,6 +473,7 @@
       </w:r>
       <w:r>
         <w:rPr>
+          <w:rFonts w:ascii="Garamond" w:hAnsi="Garamond"/>
           <w:i/>
           <w:sz w:val="24"/>
         </w:rPr>
@@ -443,9 +487,15 @@
       </w:pPr>
       <w:r>
         <w:rPr>
+          <w:rFonts w:ascii="Garamond" w:hAnsi="Garamond"/>
           <w:sz w:val="24"/>
         </w:rPr>
         <w:t>Adverbial — optional manner/topic modifier. Remove it: The professor lectured. ✓ (still grammatical)</w:t>
+      </w:r>
+    </w:p>
+    <w:p>
+      <w:r>
+        <w:br w:type="page"/>
       </w:r>
     </w:p>
     <w:p>
@@ -465,6 +515,7 @@
       </w:pPr>
       <w:r>
         <w:rPr>
+          <w:rFonts w:ascii="Garamond" w:hAnsi="Garamond"/>
           <w:sz w:val="24"/>
         </w:rPr>
         <w:t>Exercises 4–7 are open-ended. Accept any grammatically correct completion that matches the requested element type.</w:t>
@@ -476,6 +527,7 @@
       </w:pPr>
       <w:r>
         <w:rPr>
+          <w:rFonts w:ascii="Garamond" w:hAnsi="Garamond"/>
           <w:b/>
           <w:sz w:val="24"/>
         </w:rPr>
@@ -483,6 +535,7 @@
       </w:r>
       <w:r>
         <w:rPr>
+          <w:rFonts w:ascii="Garamond" w:hAnsi="Garamond"/>
           <w:i/>
           <w:sz w:val="24"/>
         </w:rPr>
@@ -496,6 +549,7 @@
       </w:pPr>
       <w:r>
         <w:rPr>
+          <w:rFonts w:ascii="Garamond" w:hAnsi="Garamond"/>
           <w:sz w:val="24"/>
         </w:rPr>
         <w:t>Sample: "their research project" (NP as direct object)</w:t>
@@ -507,6 +561,7 @@
       </w:pPr>
       <w:r>
         <w:rPr>
+          <w:rFonts w:ascii="Garamond" w:hAnsi="Garamond"/>
           <w:b/>
           <w:sz w:val="24"/>
         </w:rPr>
@@ -514,6 +569,7 @@
       </w:r>
       <w:r>
         <w:rPr>
+          <w:rFonts w:ascii="Garamond" w:hAnsi="Garamond"/>
           <w:i/>
           <w:sz w:val="24"/>
         </w:rPr>
@@ -527,6 +583,7 @@
       </w:pPr>
       <w:r>
         <w:rPr>
+          <w:rFonts w:ascii="Garamond" w:hAnsi="Garamond"/>
           <w:sz w:val="24"/>
         </w:rPr>
         <w:t>Sample: "the school a generous donation" (IO: the school, DO: a generous donation)</w:t>
@@ -538,6 +595,7 @@
       </w:pPr>
       <w:r>
         <w:rPr>
+          <w:rFonts w:ascii="Garamond" w:hAnsi="Garamond"/>
           <w:b/>
           <w:sz w:val="24"/>
         </w:rPr>
@@ -545,6 +603,7 @@
       </w:r>
       <w:r>
         <w:rPr>
+          <w:rFonts w:ascii="Garamond" w:hAnsi="Garamond"/>
           <w:i/>
           <w:sz w:val="24"/>
         </w:rPr>
@@ -558,6 +617,7 @@
       </w:pPr>
       <w:r>
         <w:rPr>
+          <w:rFonts w:ascii="Garamond" w:hAnsi="Garamond"/>
           <w:sz w:val="24"/>
         </w:rPr>
         <w:t>Sample: "completely exhausted" (AdjP as subject complement)</w:t>
@@ -569,6 +629,7 @@
       </w:pPr>
       <w:r>
         <w:rPr>
+          <w:rFonts w:ascii="Garamond" w:hAnsi="Garamond"/>
           <w:b/>
           <w:sz w:val="24"/>
         </w:rPr>
@@ -576,6 +637,7 @@
       </w:r>
       <w:r>
         <w:rPr>
+          <w:rFonts w:ascii="Garamond" w:hAnsi="Garamond"/>
           <w:i/>
           <w:sz w:val="24"/>
         </w:rPr>
@@ -589,9 +651,15 @@
       </w:pPr>
       <w:r>
         <w:rPr>
+          <w:rFonts w:ascii="Garamond" w:hAnsi="Garamond"/>
           <w:sz w:val="24"/>
         </w:rPr>
         <w:t>Sample: "chairperson" (NP as object complement)</w:t>
+      </w:r>
+    </w:p>
+    <w:p>
+      <w:r>
+        <w:br w:type="page"/>
       </w:r>
     </w:p>
     <w:p>
@@ -611,6 +679,7 @@
       </w:pPr>
       <w:r>
         <w:rPr>
+          <w:rFonts w:ascii="Garamond" w:hAnsi="Garamond"/>
           <w:b/>
           <w:sz w:val="24"/>
         </w:rPr>
@@ -618,6 +687,7 @@
       </w:r>
       <w:r>
         <w:rPr>
+          <w:rFonts w:ascii="Garamond" w:hAnsi="Garamond"/>
           <w:i/>
           <w:sz w:val="24"/>
         </w:rPr>
@@ -631,6 +701,7 @@
       </w:pPr>
       <w:r>
         <w:rPr>
+          <w:rFonts w:ascii="Garamond" w:hAnsi="Garamond"/>
           <w:b/>
           <w:sz w:val="24"/>
         </w:rPr>
@@ -638,6 +709,7 @@
       </w:r>
       <w:r>
         <w:rPr>
+          <w:rFonts w:ascii="Garamond" w:hAnsi="Garamond"/>
           <w:i/>
           <w:sz w:val="24"/>
         </w:rPr>
@@ -651,6 +723,7 @@
       </w:pPr>
       <w:r>
         <w:rPr>
+          <w:rFonts w:ascii="Garamond" w:hAnsi="Garamond"/>
           <w:b/>
           <w:sz w:val="24"/>
         </w:rPr>
@@ -658,6 +731,7 @@
       </w:r>
       <w:r>
         <w:rPr>
+          <w:rFonts w:ascii="Garamond" w:hAnsi="Garamond"/>
           <w:sz w:val="24"/>
         </w:rPr>
         <w:t>Main verb: "collapsed." "At the finish line" and "yesterday" are adverbials (optional—answer "where?" and "when?"). Without adverbials: "The exhausted marathon runner collapsed."—complete with subject + intransitive verb. "Collapsed" does not require an object or complement.</w:t>
@@ -669,6 +743,7 @@
       </w:pPr>
       <w:r>
         <w:rPr>
+          <w:rFonts w:ascii="Garamond" w:hAnsi="Garamond"/>
           <w:b/>
           <w:sz w:val="24"/>
         </w:rPr>
@@ -676,6 +751,7 @@
       </w:r>
       <w:r>
         <w:rPr>
+          <w:rFonts w:ascii="Garamond" w:hAnsi="Garamond"/>
           <w:i/>
           <w:sz w:val="24"/>
         </w:rPr>
@@ -689,6 +765,7 @@
       </w:pPr>
       <w:r>
         <w:rPr>
+          <w:rFonts w:ascii="Garamond" w:hAnsi="Garamond"/>
           <w:b/>
           <w:sz w:val="24"/>
         </w:rPr>
@@ -696,6 +773,7 @@
       </w:r>
       <w:r>
         <w:rPr>
+          <w:rFonts w:ascii="Garamond" w:hAnsi="Garamond"/>
           <w:i/>
           <w:sz w:val="24"/>
         </w:rPr>
@@ -709,6 +787,7 @@
       </w:pPr>
       <w:r>
         <w:rPr>
+          <w:rFonts w:ascii="Garamond" w:hAnsi="Garamond"/>
           <w:b/>
           <w:sz w:val="24"/>
         </w:rPr>
@@ -716,6 +795,7 @@
       </w:r>
       <w:r>
         <w:rPr>
+          <w:rFonts w:ascii="Garamond" w:hAnsi="Garamond"/>
           <w:sz w:val="24"/>
         </w:rPr>
         <w:t>Main verb: "remains." "A family treasure" is a subject complement (NP identifying the subject). Be substitution test: "My grandmother's secret recipe is a family treasure" ✓. Since the verb is not "be" itself but passes the be-substitution test, this is Pattern 3 (Linking), not Pattern 2 (Copular be).</w:t>
@@ -727,6 +807,7 @@
       </w:pPr>
       <w:r>
         <w:rPr>
+          <w:rFonts w:ascii="Garamond" w:hAnsi="Garamond"/>
           <w:b/>
           <w:sz w:val="24"/>
         </w:rPr>
@@ -734,6 +815,7 @@
       </w:r>
       <w:r>
         <w:rPr>
+          <w:rFonts w:ascii="Garamond" w:hAnsi="Garamond"/>
           <w:i/>
           <w:sz w:val="24"/>
         </w:rPr>
@@ -747,6 +829,7 @@
       </w:pPr>
       <w:r>
         <w:rPr>
+          <w:rFonts w:ascii="Garamond" w:hAnsi="Garamond"/>
           <w:b/>
           <w:sz w:val="24"/>
         </w:rPr>
@@ -754,6 +837,7 @@
       </w:r>
       <w:r>
         <w:rPr>
+          <w:rFonts w:ascii="Garamond" w:hAnsi="Garamond"/>
           <w:i/>
           <w:sz w:val="24"/>
         </w:rPr>
@@ -767,6 +851,7 @@
       </w:pPr>
       <w:r>
         <w:rPr>
+          <w:rFonts w:ascii="Garamond" w:hAnsi="Garamond"/>
           <w:b/>
           <w:sz w:val="24"/>
         </w:rPr>
@@ -774,6 +859,7 @@
       </w:r>
       <w:r>
         <w:rPr>
+          <w:rFonts w:ascii="Garamond" w:hAnsi="Garamond"/>
           <w:sz w:val="24"/>
         </w:rPr>
         <w:t>Main verb: "considered." Two elements follow the verb: "the proposal" (NP) + "inadequate" (AdjP). Do they refer to the same thing? Yes—the proposal is described as inadequate. Therefore "the proposal" = DO and "inadequate" = OC.</w:t>
@@ -785,6 +871,7 @@
       </w:pPr>
       <w:r>
         <w:rPr>
+          <w:rFonts w:ascii="Garamond" w:hAnsi="Garamond"/>
           <w:b/>
           <w:sz w:val="24"/>
         </w:rPr>
@@ -792,6 +879,7 @@
       </w:r>
       <w:r>
         <w:rPr>
+          <w:rFonts w:ascii="Garamond" w:hAnsi="Garamond"/>
           <w:i/>
           <w:sz w:val="24"/>
         </w:rPr>
@@ -805,6 +893,7 @@
       </w:pPr>
       <w:r>
         <w:rPr>
+          <w:rFonts w:ascii="Garamond" w:hAnsi="Garamond"/>
           <w:b/>
           <w:sz w:val="24"/>
         </w:rPr>
@@ -812,6 +901,7 @@
       </w:r>
       <w:r>
         <w:rPr>
+          <w:rFonts w:ascii="Garamond" w:hAnsi="Garamond"/>
           <w:i/>
           <w:sz w:val="24"/>
         </w:rPr>
@@ -825,6 +915,7 @@
       </w:pPr>
       <w:r>
         <w:rPr>
+          <w:rFonts w:ascii="Garamond" w:hAnsi="Garamond"/>
           <w:b/>
           <w:sz w:val="24"/>
         </w:rPr>
@@ -832,6 +923,7 @@
       </w:r>
       <w:r>
         <w:rPr>
+          <w:rFonts w:ascii="Garamond" w:hAnsi="Garamond"/>
           <w:sz w:val="24"/>
         </w:rPr>
         <w:t>Main verb: "prepared." Two NPs follow the verb: "the guests" and "an extraordinary seven-course meal." Do they refer to the same thing? No—the guests ≠ the meal. Can rephrase with "for": "prepared an extraordinary seven-course meal for the guests." "The guests" = IO, "an extraordinary seven-course meal" = DO.</w:t>
@@ -843,6 +935,7 @@
       </w:pPr>
       <w:r>
         <w:rPr>
+          <w:rFonts w:ascii="Garamond" w:hAnsi="Garamond"/>
           <w:b/>
           <w:sz w:val="24"/>
         </w:rPr>
@@ -850,6 +943,7 @@
       </w:r>
       <w:r>
         <w:rPr>
+          <w:rFonts w:ascii="Garamond" w:hAnsi="Garamond"/>
           <w:i/>
           <w:sz w:val="24"/>
         </w:rPr>
@@ -863,6 +957,7 @@
       </w:pPr>
       <w:r>
         <w:rPr>
+          <w:rFonts w:ascii="Garamond" w:hAnsi="Garamond"/>
           <w:b/>
           <w:sz w:val="24"/>
         </w:rPr>
@@ -870,6 +965,7 @@
       </w:r>
       <w:r>
         <w:rPr>
+          <w:rFonts w:ascii="Garamond" w:hAnsi="Garamond"/>
           <w:i/>
           <w:sz w:val="24"/>
         </w:rPr>
@@ -883,6 +979,7 @@
       </w:pPr>
       <w:r>
         <w:rPr>
+          <w:rFonts w:ascii="Garamond" w:hAnsi="Garamond"/>
           <w:b/>
           <w:sz w:val="24"/>
         </w:rPr>
@@ -890,9 +987,15 @@
       </w:r>
       <w:r>
         <w:rPr>
+          <w:rFonts w:ascii="Garamond" w:hAnsi="Garamond"/>
           <w:sz w:val="24"/>
         </w:rPr>
         <w:t>Main verb: "grew." "During the negotiations" is an adverbial (time)—set aside. "Increasingly tense" is a subject complement (AdjP describing the subject). Be substitution test: "The situation was increasingly tense" ✓. Pattern 3 (Linking).</w:t>
+      </w:r>
+    </w:p>
+    <w:p>
+      <w:r>
+        <w:br w:type="page"/>
       </w:r>
     </w:p>
     <w:p>
@@ -912,6 +1015,7 @@
       </w:pPr>
       <w:r>
         <w:rPr>
+          <w:rFonts w:ascii="Garamond" w:hAnsi="Garamond"/>
           <w:sz w:val="24"/>
         </w:rPr>
         <w:t>Exercises 13–15 are open-ended. Accept any grammatically correct sentence that follows the requested pattern with elements correctly labeled.</w:t>
@@ -923,6 +1027,7 @@
       </w:pPr>
       <w:r>
         <w:rPr>
+          <w:rFonts w:ascii="Garamond" w:hAnsi="Garamond"/>
           <w:b/>
           <w:sz w:val="24"/>
         </w:rPr>
@@ -936,6 +1041,7 @@
       </w:pPr>
       <w:r>
         <w:rPr>
+          <w:rFonts w:ascii="Garamond" w:hAnsi="Garamond"/>
           <w:b/>
           <w:sz w:val="24"/>
         </w:rPr>
@@ -943,6 +1049,7 @@
       </w:r>
       <w:r>
         <w:rPr>
+          <w:rFonts w:ascii="Garamond" w:hAnsi="Garamond"/>
           <w:sz w:val="24"/>
         </w:rPr>
         <w:t>Pattern 4 (S + V + DO):</w:t>
@@ -955,6 +1062,7 @@
       </w:pPr>
       <w:r>
         <w:rPr>
+          <w:rFonts w:ascii="Garamond" w:hAnsi="Garamond"/>
           <w:sz w:val="24"/>
         </w:rPr>
         <w:t>Sample: "[The dog]_S [chased]_V [the cat]_DO."</w:t>
@@ -966,6 +1074,7 @@
       </w:pPr>
       <w:r>
         <w:rPr>
+          <w:rFonts w:ascii="Garamond" w:hAnsi="Garamond"/>
           <w:b/>
           <w:sz w:val="24"/>
         </w:rPr>
@@ -979,6 +1088,7 @@
       </w:pPr>
       <w:r>
         <w:rPr>
+          <w:rFonts w:ascii="Garamond" w:hAnsi="Garamond"/>
           <w:b/>
           <w:sz w:val="24"/>
         </w:rPr>
@@ -986,6 +1096,7 @@
       </w:r>
       <w:r>
         <w:rPr>
+          <w:rFonts w:ascii="Garamond" w:hAnsi="Garamond"/>
           <w:sz w:val="24"/>
         </w:rPr>
         <w:t>Pattern 5 (S + V + IO + DO):</w:t>
@@ -998,6 +1109,7 @@
       </w:pPr>
       <w:r>
         <w:rPr>
+          <w:rFonts w:ascii="Garamond" w:hAnsi="Garamond"/>
           <w:sz w:val="24"/>
         </w:rPr>
         <w:t>Sample: "[The teacher]_S [gave]_V [the students]_IO [a quiz]_DO."</w:t>
@@ -1009,6 +1121,7 @@
       </w:pPr>
       <w:r>
         <w:rPr>
+          <w:rFonts w:ascii="Garamond" w:hAnsi="Garamond"/>
           <w:b/>
           <w:sz w:val="24"/>
         </w:rPr>
@@ -1022,6 +1135,7 @@
       </w:pPr>
       <w:r>
         <w:rPr>
+          <w:rFonts w:ascii="Garamond" w:hAnsi="Garamond"/>
           <w:b/>
           <w:sz w:val="24"/>
         </w:rPr>
@@ -1029,6 +1143,7 @@
       </w:r>
       <w:r>
         <w:rPr>
+          <w:rFonts w:ascii="Garamond" w:hAnsi="Garamond"/>
           <w:sz w:val="24"/>
         </w:rPr>
         <w:t>Pattern 6 (S + V + DO + OC):</w:t>
@@ -1041,9 +1156,15 @@
       </w:pPr>
       <w:r>
         <w:rPr>
+          <w:rFonts w:ascii="Garamond" w:hAnsi="Garamond"/>
           <w:sz w:val="24"/>
         </w:rPr>
         <w:t>Sample: "[The class]_S [elected]_V [Maria]_DO [president]_OC."</w:t>
+      </w:r>
+    </w:p>
+    <w:p>
+      <w:r>
+        <w:br w:type="page"/>
       </w:r>
     </w:p>
     <w:p>
@@ -1063,6 +1184,7 @@
       </w:pPr>
       <w:r>
         <w:rPr>
+          <w:rFonts w:ascii="Garamond" w:hAnsi="Garamond"/>
           <w:b/>
           <w:sz w:val="24"/>
         </w:rPr>
@@ -1070,6 +1192,7 @@
       </w:r>
       <w:r>
         <w:rPr>
+          <w:rFonts w:ascii="Garamond" w:hAnsi="Garamond"/>
           <w:i/>
           <w:sz w:val="24"/>
         </w:rPr>
@@ -1083,6 +1206,7 @@
       </w:pPr>
       <w:r>
         <w:rPr>
+          <w:rFonts w:ascii="Garamond" w:hAnsi="Garamond"/>
           <w:b/>
           <w:sz w:val="24"/>
         </w:rPr>
@@ -1096,6 +1220,7 @@
       </w:pPr>
       <w:r>
         <w:rPr>
+          <w:rFonts w:ascii="Garamond" w:hAnsi="Garamond"/>
           <w:sz w:val="24"/>
         </w:rPr>
         <w:t>*She put on the shelf. ✗ — ungrammatical. "The book" is a required argument (DO).</w:t>
@@ -1108,6 +1233,7 @@
       </w:pPr>
       <w:r>
         <w:rPr>
+          <w:rFonts w:ascii="Garamond" w:hAnsi="Garamond"/>
           <w:b/>
           <w:sz w:val="24"/>
         </w:rPr>
@@ -1121,6 +1247,7 @@
       </w:pPr>
       <w:r>
         <w:rPr>
+          <w:rFonts w:ascii="Garamond" w:hAnsi="Garamond"/>
           <w:sz w:val="24"/>
         </w:rPr>
         <w:t>*She put the book. ✗ — ungrammatical/incomplete. "On the shelf" is a required argument (locative).</w:t>
@@ -1133,6 +1260,7 @@
       </w:pPr>
       <w:r>
         <w:rPr>
+          <w:rFonts w:ascii="Garamond" w:hAnsi="Garamond"/>
           <w:b/>
           <w:sz w:val="24"/>
         </w:rPr>
@@ -1146,6 +1274,7 @@
       </w:pPr>
       <w:r>
         <w:rPr>
+          <w:rFonts w:ascii="Garamond" w:hAnsi="Garamond"/>
           <w:sz w:val="24"/>
         </w:rPr>
         <w:t>"Put" requires THREE arguments: a subject, a direct object, and a locative phrase. It has valency 3, making it unusual among English verbs.</w:t>
@@ -1157,6 +1286,7 @@
       </w:pPr>
       <w:r>
         <w:rPr>
+          <w:rFonts w:ascii="Garamond" w:hAnsi="Garamond"/>
           <w:b/>
           <w:sz w:val="24"/>
         </w:rPr>
@@ -1170,6 +1300,7 @@
       </w:pPr>
       <w:r>
         <w:rPr>
+          <w:rFonts w:ascii="Garamond" w:hAnsi="Garamond"/>
           <w:b/>
           <w:sz w:val="24"/>
         </w:rPr>
@@ -1177,6 +1308,7 @@
       </w:r>
       <w:r>
         <w:rPr>
+          <w:rFonts w:ascii="Garamond" w:hAnsi="Garamond"/>
           <w:i/>
           <w:sz w:val="24"/>
         </w:rPr>
@@ -1184,12 +1316,14 @@
       </w:r>
       <w:r>
         <w:rPr>
+          <w:rFonts w:ascii="Garamond" w:hAnsi="Garamond"/>
           <w:sz w:val="24"/>
         </w:rPr>
         <w:t xml:space="preserve"> vs. </w:t>
       </w:r>
       <w:r>
         <w:rPr>
+          <w:rFonts w:ascii="Garamond" w:hAnsi="Garamond"/>
           <w:i/>
           <w:sz w:val="24"/>
         </w:rPr>
@@ -1203,6 +1337,7 @@
       </w:pPr>
       <w:r>
         <w:rPr>
+          <w:rFonts w:ascii="Garamond" w:hAnsi="Garamond"/>
           <w:sz w:val="24"/>
         </w:rPr>
         <w:t>"The milk smells sour" — linking verb (Pattern 3). "Sour" is a subject complement describing the milk.</w:t>
@@ -1215,6 +1350,7 @@
       </w:pPr>
       <w:r>
         <w:rPr>
+          <w:rFonts w:ascii="Garamond" w:hAnsi="Garamond"/>
           <w:sz w:val="24"/>
         </w:rPr>
         <w:t>"The detective smells trouble" — transitive verb (Pattern 4). "Trouble" is a direct object.</w:t>
@@ -1227,6 +1363,7 @@
       </w:pPr>
       <w:r>
         <w:rPr>
+          <w:rFonts w:ascii="Garamond" w:hAnsi="Garamond"/>
           <w:sz w:val="24"/>
         </w:rPr>
         <w:t>Be substitution test: "The milk is sour" ✓ (makes sense → linking). "The detective is trouble" ✗ (doesn't make sense → not linking, therefore transitive).</w:t>
@@ -1238,6 +1375,7 @@
       </w:pPr>
       <w:r>
         <w:rPr>
+          <w:rFonts w:ascii="Garamond" w:hAnsi="Garamond"/>
           <w:b/>
           <w:sz w:val="24"/>
         </w:rPr>
@@ -1251,6 +1389,7 @@
       </w:pPr>
       <w:r>
         <w:rPr>
+          <w:rFonts w:ascii="Garamond" w:hAnsi="Garamond"/>
           <w:b/>
           <w:sz w:val="24"/>
         </w:rPr>
@@ -1258,6 +1397,7 @@
       </w:r>
       <w:r>
         <w:rPr>
+          <w:rFonts w:ascii="Garamond" w:hAnsi="Garamond"/>
           <w:sz w:val="24"/>
         </w:rPr>
         <w:t>Arguments are elements required by the verb to form a grammatical sentence; removing them makes the sentence ungrammatical or changes its meaning dramatically. Adverbials provide optional information about time, place, manner, or reason; removing them leaves a grammatical sentence intact. This distinction matters because sentence patterns are defined by the required elements (arguments), not the optional ones (adverbials). For example, in "She put the book on the table," "on the table" is an argument (removing it yields *She put the book, which is ungrammatical). But in "She read the book on the table," "on the table" is an adverbial (removing it yields She read the book, which is fine). The first sentence requires a locative argument; the second does not.</w:t>

</xml_diff>